<commit_message>
Lista de desafios criada
</commit_message>
<xml_diff>
--- a/Estudos_Fev.docx
+++ b/Estudos_Fev.docx
@@ -1181,7 +1181,17 @@
           <w:highlight w:val="yellow"/>
           <w:lang w:eastAsia="pt-BR"/>
         </w:rPr>
-        <w:t>, ajustando o layout para telas menores.</w:t>
+        <w:t>, ajustando o layo</w:t>
+      </w:r>
+      <w:bookmarkStart w:id="0" w:name="_GoBack"/>
+      <w:bookmarkEnd w:id="0"/>
+      <w:r>
+        <w:rPr>
+          <w:rFonts w:ascii="Times New Roman" w:eastAsia="Times New Roman" w:hAnsi="Times New Roman" w:cs="Times New Roman"/>
+          <w:highlight w:val="yellow"/>
+          <w:lang w:eastAsia="pt-BR"/>
+        </w:rPr>
+        <w:t>ut para telas menores.</w:t>
       </w:r>
     </w:p>
     <w:p>
@@ -1212,6 +1222,7 @@
           <w:bCs/>
           <w:sz w:val="27"/>
           <w:szCs w:val="27"/>
+          <w:highlight w:val="yellow"/>
           <w:lang w:eastAsia="pt-BR"/>
         </w:rPr>
       </w:pPr>
@@ -1222,6 +1233,7 @@
           <w:bCs/>
           <w:sz w:val="27"/>
           <w:szCs w:val="27"/>
+          <w:highlight w:val="yellow"/>
           <w:lang w:eastAsia="pt-BR"/>
         </w:rPr>
         <w:t>Semana 3: Animações e Refinamento Visual</w:t>
@@ -1232,14 +1244,16 @@
         <w:spacing w:before="100" w:beforeAutospacing="1" w:after="100" w:afterAutospacing="1" w:line="240" w:lineRule="auto"/>
         <w:rPr>
           <w:rFonts w:ascii="Times New Roman" w:eastAsia="Times New Roman" w:hAnsi="Times New Roman" w:cs="Times New Roman"/>
-          <w:lang w:eastAsia="pt-BR"/>
-        </w:rPr>
-      </w:pPr>
-      <w:r>
-        <w:rPr>
-          <w:rFonts w:ascii="Times New Roman" w:eastAsia="Times New Roman" w:hAnsi="Times New Roman" w:cs="Times New Roman"/>
-          <w:b/>
-          <w:bCs/>
+          <w:highlight w:val="yellow"/>
+          <w:lang w:eastAsia="pt-BR"/>
+        </w:rPr>
+      </w:pPr>
+      <w:r>
+        <w:rPr>
+          <w:rFonts w:ascii="Times New Roman" w:eastAsia="Times New Roman" w:hAnsi="Times New Roman" w:cs="Times New Roman"/>
+          <w:b/>
+          <w:bCs/>
+          <w:highlight w:val="yellow"/>
           <w:lang w:eastAsia="pt-BR"/>
         </w:rPr>
         <w:t>Objetivo:</w:t>
@@ -1247,6 +1261,7 @@
       <w:r>
         <w:rPr>
           <w:rFonts w:ascii="Times New Roman" w:eastAsia="Times New Roman" w:hAnsi="Times New Roman" w:cs="Times New Roman"/>
+          <w:highlight w:val="yellow"/>
           <w:lang w:eastAsia="pt-BR"/>
         </w:rPr>
         <w:t xml:space="preserve"> Aprender a dar vida aos projetos com transições e animações.</w:t>
@@ -1261,14 +1276,16 @@
         <w:spacing w:before="100" w:beforeAutospacing="1" w:after="100" w:afterAutospacing="1" w:line="240" w:lineRule="auto"/>
         <w:rPr>
           <w:rFonts w:ascii="Times New Roman" w:eastAsia="Times New Roman" w:hAnsi="Times New Roman" w:cs="Times New Roman"/>
-          <w:lang w:eastAsia="pt-BR"/>
-        </w:rPr>
-      </w:pPr>
-      <w:r>
-        <w:rPr>
-          <w:rFonts w:ascii="Times New Roman" w:eastAsia="Times New Roman" w:hAnsi="Times New Roman" w:cs="Times New Roman"/>
-          <w:b/>
-          <w:bCs/>
+          <w:highlight w:val="yellow"/>
+          <w:lang w:eastAsia="pt-BR"/>
+        </w:rPr>
+      </w:pPr>
+      <w:r>
+        <w:rPr>
+          <w:rFonts w:ascii="Times New Roman" w:eastAsia="Times New Roman" w:hAnsi="Times New Roman" w:cs="Times New Roman"/>
+          <w:b/>
+          <w:bCs/>
+          <w:highlight w:val="yellow"/>
           <w:lang w:eastAsia="pt-BR"/>
         </w:rPr>
         <w:t>Transições e Animações:</w:t>
@@ -1283,12 +1300,14 @@
         <w:spacing w:before="100" w:beforeAutospacing="1" w:after="100" w:afterAutospacing="1" w:line="240" w:lineRule="auto"/>
         <w:rPr>
           <w:rFonts w:ascii="Times New Roman" w:eastAsia="Times New Roman" w:hAnsi="Times New Roman" w:cs="Times New Roman"/>
-          <w:lang w:eastAsia="pt-BR"/>
-        </w:rPr>
-      </w:pPr>
-      <w:r>
-        <w:rPr>
-          <w:rFonts w:ascii="Times New Roman" w:eastAsia="Times New Roman" w:hAnsi="Times New Roman" w:cs="Times New Roman"/>
+          <w:highlight w:val="yellow"/>
+          <w:lang w:eastAsia="pt-BR"/>
+        </w:rPr>
+      </w:pPr>
+      <w:r>
+        <w:rPr>
+          <w:rFonts w:ascii="Times New Roman" w:eastAsia="Times New Roman" w:hAnsi="Times New Roman" w:cs="Times New Roman"/>
+          <w:highlight w:val="yellow"/>
           <w:lang w:eastAsia="pt-BR"/>
         </w:rPr>
         <w:t xml:space="preserve">Explore propriedades como </w:t>
@@ -1299,6 +1318,7 @@
           <w:rFonts w:ascii="Courier New" w:eastAsia="Times New Roman" w:hAnsi="Courier New" w:cs="Courier New"/>
           <w:sz w:val="20"/>
           <w:szCs w:val="20"/>
+          <w:highlight w:val="yellow"/>
           <w:lang w:eastAsia="pt-BR"/>
         </w:rPr>
         <w:t>transition</w:t>
@@ -1307,6 +1327,7 @@
       <w:r>
         <w:rPr>
           <w:rFonts w:ascii="Times New Roman" w:eastAsia="Times New Roman" w:hAnsi="Times New Roman" w:cs="Times New Roman"/>
+          <w:highlight w:val="yellow"/>
           <w:lang w:eastAsia="pt-BR"/>
         </w:rPr>
         <w:t xml:space="preserve">, </w:t>
@@ -1317,6 +1338,7 @@
           <w:rFonts w:ascii="Courier New" w:eastAsia="Times New Roman" w:hAnsi="Courier New" w:cs="Courier New"/>
           <w:sz w:val="20"/>
           <w:szCs w:val="20"/>
+          <w:highlight w:val="yellow"/>
           <w:lang w:eastAsia="pt-BR"/>
         </w:rPr>
         <w:t>transform</w:t>
@@ -1325,6 +1347,7 @@
       <w:r>
         <w:rPr>
           <w:rFonts w:ascii="Times New Roman" w:eastAsia="Times New Roman" w:hAnsi="Times New Roman" w:cs="Times New Roman"/>
+          <w:highlight w:val="yellow"/>
           <w:lang w:eastAsia="pt-BR"/>
         </w:rPr>
         <w:t xml:space="preserve">, e </w:t>
@@ -1334,6 +1357,7 @@
           <w:rFonts w:ascii="Courier New" w:eastAsia="Times New Roman" w:hAnsi="Courier New" w:cs="Courier New"/>
           <w:sz w:val="20"/>
           <w:szCs w:val="20"/>
+          <w:highlight w:val="yellow"/>
           <w:lang w:eastAsia="pt-BR"/>
         </w:rPr>
         <w:t>@</w:t>
@@ -1344,6 +1368,7 @@
           <w:rFonts w:ascii="Courier New" w:eastAsia="Times New Roman" w:hAnsi="Courier New" w:cs="Courier New"/>
           <w:sz w:val="20"/>
           <w:szCs w:val="20"/>
+          <w:highlight w:val="yellow"/>
           <w:lang w:eastAsia="pt-BR"/>
         </w:rPr>
         <w:t>keyframes</w:t>
@@ -1352,6 +1377,7 @@
       <w:r>
         <w:rPr>
           <w:rFonts w:ascii="Times New Roman" w:eastAsia="Times New Roman" w:hAnsi="Times New Roman" w:cs="Times New Roman"/>
+          <w:highlight w:val="yellow"/>
           <w:lang w:eastAsia="pt-BR"/>
         </w:rPr>
         <w:t>.</w:t>
@@ -1366,14 +1392,16 @@
         <w:spacing w:before="100" w:beforeAutospacing="1" w:after="100" w:afterAutospacing="1" w:line="240" w:lineRule="auto"/>
         <w:rPr>
           <w:rFonts w:ascii="Times New Roman" w:eastAsia="Times New Roman" w:hAnsi="Times New Roman" w:cs="Times New Roman"/>
-          <w:lang w:eastAsia="pt-BR"/>
-        </w:rPr>
-      </w:pPr>
-      <w:r>
-        <w:rPr>
-          <w:rFonts w:ascii="Times New Roman" w:eastAsia="Times New Roman" w:hAnsi="Times New Roman" w:cs="Times New Roman"/>
-          <w:b/>
-          <w:bCs/>
+          <w:highlight w:val="yellow"/>
+          <w:lang w:eastAsia="pt-BR"/>
+        </w:rPr>
+      </w:pPr>
+      <w:r>
+        <w:rPr>
+          <w:rFonts w:ascii="Times New Roman" w:eastAsia="Times New Roman" w:hAnsi="Times New Roman" w:cs="Times New Roman"/>
+          <w:b/>
+          <w:bCs/>
+          <w:highlight w:val="yellow"/>
           <w:lang w:eastAsia="pt-BR"/>
         </w:rPr>
         <w:t>Projeto:</w:t>
@@ -1381,6 +1409,7 @@
       <w:r>
         <w:rPr>
           <w:rFonts w:ascii="Times New Roman" w:eastAsia="Times New Roman" w:hAnsi="Times New Roman" w:cs="Times New Roman"/>
+          <w:highlight w:val="yellow"/>
           <w:lang w:eastAsia="pt-BR"/>
         </w:rPr>
         <w:t xml:space="preserve"> Crie uma </w:t>
@@ -1390,6 +1419,7 @@
           <w:rFonts w:ascii="Times New Roman" w:eastAsia="Times New Roman" w:hAnsi="Times New Roman" w:cs="Times New Roman"/>
           <w:b/>
           <w:bCs/>
+          <w:highlight w:val="yellow"/>
           <w:lang w:eastAsia="pt-BR"/>
         </w:rPr>
         <w:t xml:space="preserve">página de </w:t>
@@ -1400,6 +1430,7 @@
           <w:rFonts w:ascii="Times New Roman" w:eastAsia="Times New Roman" w:hAnsi="Times New Roman" w:cs="Times New Roman"/>
           <w:b/>
           <w:bCs/>
+          <w:highlight w:val="yellow"/>
           <w:lang w:eastAsia="pt-BR"/>
         </w:rPr>
         <w:t>login</w:t>
@@ -1410,6 +1441,7 @@
           <w:rFonts w:ascii="Times New Roman" w:eastAsia="Times New Roman" w:hAnsi="Times New Roman" w:cs="Times New Roman"/>
           <w:b/>
           <w:bCs/>
+          <w:highlight w:val="yellow"/>
           <w:lang w:eastAsia="pt-BR"/>
         </w:rPr>
         <w:t xml:space="preserve"> animada</w:t>
@@ -1417,6 +1449,7 @@
       <w:r>
         <w:rPr>
           <w:rFonts w:ascii="Times New Roman" w:eastAsia="Times New Roman" w:hAnsi="Times New Roman" w:cs="Times New Roman"/>
+          <w:highlight w:val="yellow"/>
           <w:lang w:eastAsia="pt-BR"/>
         </w:rPr>
         <w:t xml:space="preserve">: </w:t>
@@ -1431,12 +1464,14 @@
         <w:spacing w:before="100" w:beforeAutospacing="1" w:after="100" w:afterAutospacing="1" w:line="240" w:lineRule="auto"/>
         <w:rPr>
           <w:rFonts w:ascii="Times New Roman" w:eastAsia="Times New Roman" w:hAnsi="Times New Roman" w:cs="Times New Roman"/>
-          <w:lang w:eastAsia="pt-BR"/>
-        </w:rPr>
-      </w:pPr>
-      <w:r>
-        <w:rPr>
-          <w:rFonts w:ascii="Times New Roman" w:eastAsia="Times New Roman" w:hAnsi="Times New Roman" w:cs="Times New Roman"/>
+          <w:highlight w:val="yellow"/>
+          <w:lang w:eastAsia="pt-BR"/>
+        </w:rPr>
+      </w:pPr>
+      <w:r>
+        <w:rPr>
+          <w:rFonts w:ascii="Times New Roman" w:eastAsia="Times New Roman" w:hAnsi="Times New Roman" w:cs="Times New Roman"/>
+          <w:highlight w:val="yellow"/>
           <w:lang w:eastAsia="pt-BR"/>
         </w:rPr>
         <w:t>Campos que mudam de cor ao focar.</w:t>
@@ -1451,12 +1486,14 @@
         <w:spacing w:before="100" w:beforeAutospacing="1" w:after="100" w:afterAutospacing="1" w:line="240" w:lineRule="auto"/>
         <w:rPr>
           <w:rFonts w:ascii="Times New Roman" w:eastAsia="Times New Roman" w:hAnsi="Times New Roman" w:cs="Times New Roman"/>
-          <w:lang w:eastAsia="pt-BR"/>
-        </w:rPr>
-      </w:pPr>
-      <w:r>
-        <w:rPr>
-          <w:rFonts w:ascii="Times New Roman" w:eastAsia="Times New Roman" w:hAnsi="Times New Roman" w:cs="Times New Roman"/>
+          <w:highlight w:val="yellow"/>
+          <w:lang w:eastAsia="pt-BR"/>
+        </w:rPr>
+      </w:pPr>
+      <w:r>
+        <w:rPr>
+          <w:rFonts w:ascii="Times New Roman" w:eastAsia="Times New Roman" w:hAnsi="Times New Roman" w:cs="Times New Roman"/>
+          <w:highlight w:val="yellow"/>
           <w:lang w:eastAsia="pt-BR"/>
         </w:rPr>
         <w:t>Um botão com animação ao clicar.</w:t>
@@ -1471,20 +1508,20 @@
         <w:spacing w:before="100" w:beforeAutospacing="1" w:after="100" w:afterAutospacing="1" w:line="240" w:lineRule="auto"/>
         <w:rPr>
           <w:rFonts w:ascii="Times New Roman" w:eastAsia="Times New Roman" w:hAnsi="Times New Roman" w:cs="Times New Roman"/>
-          <w:lang w:eastAsia="pt-BR"/>
-        </w:rPr>
-      </w:pPr>
-      <w:r>
-        <w:rPr>
-          <w:rFonts w:ascii="Times New Roman" w:eastAsia="Times New Roman" w:hAnsi="Times New Roman" w:cs="Times New Roman"/>
-          <w:b/>
-          <w:bCs/>
+          <w:highlight w:val="yellow"/>
+          <w:lang w:eastAsia="pt-BR"/>
+        </w:rPr>
+      </w:pPr>
+      <w:r>
+        <w:rPr>
+          <w:rFonts w:ascii="Times New Roman" w:eastAsia="Times New Roman" w:hAnsi="Times New Roman" w:cs="Times New Roman"/>
+          <w:b/>
+          <w:bCs/>
+          <w:highlight w:val="yellow"/>
           <w:lang w:eastAsia="pt-BR"/>
         </w:rPr>
         <w:t>Refinamento Visual:</w:t>
       </w:r>
-      <w:bookmarkStart w:id="0" w:name="_GoBack"/>
-      <w:bookmarkEnd w:id="0"/>
     </w:p>
     <w:p>
       <w:pPr>
@@ -1495,12 +1532,14 @@
         <w:spacing w:before="100" w:beforeAutospacing="1" w:after="100" w:afterAutospacing="1" w:line="240" w:lineRule="auto"/>
         <w:rPr>
           <w:rFonts w:ascii="Times New Roman" w:eastAsia="Times New Roman" w:hAnsi="Times New Roman" w:cs="Times New Roman"/>
-          <w:lang w:eastAsia="pt-BR"/>
-        </w:rPr>
-      </w:pPr>
-      <w:r>
-        <w:rPr>
-          <w:rFonts w:ascii="Times New Roman" w:eastAsia="Times New Roman" w:hAnsi="Times New Roman" w:cs="Times New Roman"/>
+          <w:highlight w:val="yellow"/>
+          <w:lang w:eastAsia="pt-BR"/>
+        </w:rPr>
+      </w:pPr>
+      <w:r>
+        <w:rPr>
+          <w:rFonts w:ascii="Times New Roman" w:eastAsia="Times New Roman" w:hAnsi="Times New Roman" w:cs="Times New Roman"/>
+          <w:highlight w:val="yellow"/>
           <w:lang w:eastAsia="pt-BR"/>
         </w:rPr>
         <w:lastRenderedPageBreak/>
@@ -1516,14 +1555,16 @@
         <w:spacing w:before="100" w:beforeAutospacing="1" w:after="100" w:afterAutospacing="1" w:line="240" w:lineRule="auto"/>
         <w:rPr>
           <w:rFonts w:ascii="Times New Roman" w:eastAsia="Times New Roman" w:hAnsi="Times New Roman" w:cs="Times New Roman"/>
-          <w:lang w:eastAsia="pt-BR"/>
-        </w:rPr>
-      </w:pPr>
-      <w:r>
-        <w:rPr>
-          <w:rFonts w:ascii="Times New Roman" w:eastAsia="Times New Roman" w:hAnsi="Times New Roman" w:cs="Times New Roman"/>
-          <w:b/>
-          <w:bCs/>
+          <w:highlight w:val="yellow"/>
+          <w:lang w:eastAsia="pt-BR"/>
+        </w:rPr>
+      </w:pPr>
+      <w:r>
+        <w:rPr>
+          <w:rFonts w:ascii="Times New Roman" w:eastAsia="Times New Roman" w:hAnsi="Times New Roman" w:cs="Times New Roman"/>
+          <w:b/>
+          <w:bCs/>
+          <w:highlight w:val="yellow"/>
           <w:lang w:eastAsia="pt-BR"/>
         </w:rPr>
         <w:t>Projeto:</w:t>
@@ -1531,6 +1572,7 @@
       <w:r>
         <w:rPr>
           <w:rFonts w:ascii="Times New Roman" w:eastAsia="Times New Roman" w:hAnsi="Times New Roman" w:cs="Times New Roman"/>
+          <w:highlight w:val="yellow"/>
           <w:lang w:eastAsia="pt-BR"/>
         </w:rPr>
         <w:t xml:space="preserve"> Desenvolva um </w:t>
@@ -1540,6 +1582,7 @@
           <w:rFonts w:ascii="Times New Roman" w:eastAsia="Times New Roman" w:hAnsi="Times New Roman" w:cs="Times New Roman"/>
           <w:b/>
           <w:bCs/>
+          <w:highlight w:val="yellow"/>
           <w:lang w:eastAsia="pt-BR"/>
         </w:rPr>
         <w:t>cartão de produto</w:t>
@@ -1547,6 +1590,7 @@
       <w:r>
         <w:rPr>
           <w:rFonts w:ascii="Times New Roman" w:eastAsia="Times New Roman" w:hAnsi="Times New Roman" w:cs="Times New Roman"/>
+          <w:highlight w:val="yellow"/>
           <w:lang w:eastAsia="pt-BR"/>
         </w:rPr>
         <w:t xml:space="preserve"> estilizado com transições e </w:t>
@@ -1555,6 +1599,7 @@
       <w:r>
         <w:rPr>
           <w:rFonts w:ascii="Times New Roman" w:eastAsia="Times New Roman" w:hAnsi="Times New Roman" w:cs="Times New Roman"/>
+          <w:highlight w:val="yellow"/>
           <w:lang w:eastAsia="pt-BR"/>
         </w:rPr>
         <w:t>hover</w:t>
@@ -1563,6 +1608,7 @@
       <w:r>
         <w:rPr>
           <w:rFonts w:ascii="Times New Roman" w:eastAsia="Times New Roman" w:hAnsi="Times New Roman" w:cs="Times New Roman"/>
+          <w:highlight w:val="yellow"/>
           <w:lang w:eastAsia="pt-BR"/>
         </w:rPr>
         <w:t>.</w:t>

</xml_diff>